<commit_message>
Add funding sources; update manuscript
</commit_message>
<xml_diff>
--- a/manuscript/base/Manuscript_Base.docx
+++ b/manuscript/base/Manuscript_Base.docx
@@ -286,8 +286,6 @@
           <w:lang w:val="es-ES"/>
         </w:rPr>
       </w:pPr>
-      <w:bookmarkStart w:id="0" w:name="_GoBack"/>
-      <w:bookmarkEnd w:id="0"/>
     </w:p>
     <w:p>
       <w:pPr>
@@ -2262,7 +2260,21 @@
         <w:rPr>
           <w:rFonts w:cs="Times New Roman"/>
         </w:rPr>
-        <w:t>., 2012); and visual daily activities (</w:t>
+        <w:t>., 2012); and visual activities</w:t>
+      </w:r>
+      <w:r>
+        <w:rPr>
+          <w:rFonts w:cs="Times New Roman"/>
+        </w:rPr>
+        <w:t xml:space="preserve"> of daily living</w:t>
+      </w:r>
+      <w:bookmarkStart w:id="0" w:name="_GoBack"/>
+      <w:bookmarkEnd w:id="0"/>
+      <w:r>
+        <w:rPr>
+          <w:rFonts w:cs="Times New Roman"/>
+        </w:rPr>
+        <w:t xml:space="preserve"> (</w:t>
       </w:r>
       <w:r>
         <w:rPr>
@@ -8784,27 +8796,14 @@
       <w:r>
         <w:t xml:space="preserve">Table </w:t>
       </w:r>
-      <w:r>
-        <w:fldChar w:fldCharType="begin"/>
-      </w:r>
-      <w:r>
-        <w:instrText xml:space="preserve"> SEQ Table \* ARABIC </w:instrText>
-      </w:r>
-      <w:r>
-        <w:fldChar w:fldCharType="separate"/>
-      </w:r>
-      <w:r>
-        <w:rPr>
-          <w:noProof/>
-        </w:rPr>
-        <w:t>2</w:t>
-      </w:r>
-      <w:r>
-        <w:rPr>
-          <w:noProof/>
-        </w:rPr>
-        <w:fldChar w:fldCharType="end"/>
-      </w:r>
+      <w:fldSimple w:instr=" SEQ Table \* ARABIC ">
+        <w:r>
+          <w:rPr>
+            <w:noProof/>
+          </w:rPr>
+          <w:t>2</w:t>
+        </w:r>
+      </w:fldSimple>
       <w:r>
         <w:rPr>
           <w:color w:val="000000" w:themeColor="text1"/>
@@ -40856,7 +40855,7 @@
           <w:rPr>
             <w:noProof/>
           </w:rPr>
-          <w:t>6</w:t>
+          <w:t>3</w:t>
         </w:r>
         <w:r>
           <w:rPr>
@@ -42785,7 +42784,7 @@
 </file>
 
 <file path=customXml/itemProps1.xml><?xml version="1.0" encoding="utf-8"?>
-<ds:datastoreItem xmlns:ds="http://schemas.openxmlformats.org/officeDocument/2006/customXml" ds:itemID="{E844BC40-CC14-114C-ADFD-16A12C087220}">
+<ds:datastoreItem xmlns:ds="http://schemas.openxmlformats.org/officeDocument/2006/customXml" ds:itemID="{003443F3-3F0E-A045-BA8F-1B6067E570EF}">
   <ds:schemaRefs>
     <ds:schemaRef ds:uri="http://schemas.openxmlformats.org/officeDocument/2006/bibliography"/>
   </ds:schemaRefs>

</xml_diff>